<commit_message>
Update flowchart and added attempt system
if attempt > 3 then user can retry or exit program
</commit_message>
<xml_diff>
--- a/DokumentasiMontgomery.docx
+++ b/DokumentasiMontgomery.docx
@@ -48,21 +48,7 @@
           <w:rtl w:val="0"/>
           <w:lang w:val="en-US"/>
         </w:rPr>
-        <w:t>PRAKTIKUM DAS</w:t>
-      </w:r>
-      <w:bookmarkStart w:id="1" w:name="_GoBack"/>
-      <w:bookmarkEnd w:id="1"/>
-      <w:r>
-        <w:rPr>
-          <w:rFonts w:hint="default" w:ascii="Times New Roman" w:hAnsi="Times New Roman" w:eastAsia="Times New Roman" w:cs="Times New Roman"/>
-          <w:b/>
-          <w:bCs/>
-          <w:sz w:val="28"/>
-          <w:szCs w:val="28"/>
-          <w:rtl w:val="0"/>
-          <w:lang w:val="en-US"/>
-        </w:rPr>
-        <w:t>AR PEMROGRAMAN</w:t>
+        <w:t>PRAKTIKUM DASAR PEMROGRAMAN</w:t>
       </w:r>
     </w:p>
     <w:p>
@@ -1550,6 +1536,7 @@
           <w:color w:val="000000" w:themeColor="text1"/>
           <w:sz w:val="27"/>
           <w:szCs w:val="27"/>
+          <w:lang w:val="en-US"/>
           <w14:textFill>
             <w14:solidFill>
               <w14:schemeClr w14:val="tx1"/>
@@ -1569,7 +1556,51 @@
             </w14:solidFill>
           </w14:textFill>
         </w:rPr>
-        <w:t>2. Alasan Pemilihan Masalah</w:t>
+        <w:t xml:space="preserve">2. Alasan </w:t>
+      </w:r>
+      <w:r>
+        <w:rPr>
+          <w:rFonts w:hint="default" w:ascii="Times New Roman" w:hAnsi="Times New Roman" w:cs="Times New Roman"/>
+          <w:color w:val="000000" w:themeColor="text1"/>
+          <w:sz w:val="27"/>
+          <w:szCs w:val="27"/>
+          <w:lang w:val="en-US"/>
+          <w14:textFill>
+            <w14:solidFill>
+              <w14:schemeClr w14:val="tx1"/>
+            </w14:solidFill>
+          </w14:textFill>
+        </w:rPr>
+        <w:t>Saya Memilih</w:t>
+      </w:r>
+      <w:r>
+        <w:rPr>
+          <w:rFonts w:hint="default" w:ascii="Times New Roman" w:hAnsi="Times New Roman" w:cs="Times New Roman"/>
+          <w:color w:val="000000" w:themeColor="text1"/>
+          <w:sz w:val="27"/>
+          <w:szCs w:val="27"/>
+          <w14:textFill>
+            <w14:solidFill>
+              <w14:schemeClr w14:val="tx1"/>
+            </w14:solidFill>
+          </w14:textFill>
+        </w:rPr>
+        <w:t xml:space="preserve"> Masalah</w:t>
+      </w:r>
+      <w:r>
+        <w:rPr>
+          <w:rFonts w:hint="default" w:ascii="Times New Roman" w:hAnsi="Times New Roman" w:cs="Times New Roman"/>
+          <w:color w:val="000000" w:themeColor="text1"/>
+          <w:sz w:val="27"/>
+          <w:szCs w:val="27"/>
+          <w:lang w:val="en-US"/>
+          <w14:textFill>
+            <w14:solidFill>
+              <w14:schemeClr w14:val="tx1"/>
+            </w14:solidFill>
+          </w14:textFill>
+        </w:rPr>
+        <w:t xml:space="preserve"> Ini</w:t>
       </w:r>
     </w:p>
     <w:p>
@@ -1674,7 +1705,36 @@
             </w14:solidFill>
           </w14:textFill>
         </w:rPr>
-        <w:t>3. Solusi yang Diberikan</w:t>
+        <w:t xml:space="preserve">3. Solusi yang </w:t>
+      </w:r>
+      <w:r>
+        <w:rPr>
+          <w:rFonts w:hint="default" w:ascii="Times New Roman" w:hAnsi="Times New Roman" w:cs="Times New Roman"/>
+          <w:color w:val="000000" w:themeColor="text1"/>
+          <w:sz w:val="27"/>
+          <w:szCs w:val="27"/>
+          <w:lang w:val="en-US"/>
+          <w14:textFill>
+            <w14:solidFill>
+              <w14:schemeClr w14:val="tx1"/>
+            </w14:solidFill>
+          </w14:textFill>
+        </w:rPr>
+        <w:t>Dapat Saya B</w:t>
+      </w:r>
+      <w:r>
+        <w:rPr>
+          <w:rFonts w:hint="default" w:ascii="Times New Roman" w:hAnsi="Times New Roman" w:cs="Times New Roman"/>
+          <w:color w:val="000000" w:themeColor="text1"/>
+          <w:sz w:val="27"/>
+          <w:szCs w:val="27"/>
+          <w14:textFill>
+            <w14:solidFill>
+              <w14:schemeClr w14:val="tx1"/>
+            </w14:solidFill>
+          </w14:textFill>
+        </w:rPr>
+        <w:t>erikan</w:t>
       </w:r>
     </w:p>
     <w:p>
@@ -1928,6 +1988,7 @@
           <w:lang w:val="en-US"/>
         </w:rPr>
       </w:pPr>
+      <w:bookmarkStart w:id="1" w:name="_GoBack"/>
       <w:r>
         <w:rPr>
           <w:rFonts w:hint="default" w:ascii="Times New Roman" w:hAnsi="Times New Roman" w:cs="Times New Roman"/>
@@ -1935,8 +1996,8 @@
         </w:rPr>
         <w:drawing>
           <wp:inline distT="0" distB="0" distL="114300" distR="114300">
-            <wp:extent cx="5483225" cy="5852160"/>
-            <wp:effectExtent l="0" t="0" r="3175" b="0"/>
+            <wp:extent cx="5480050" cy="4966970"/>
+            <wp:effectExtent l="0" t="0" r="6350" b="1270"/>
             <wp:docPr id="2" name="Picture 2" descr="Flowchart Montgomery"/>
             <wp:cNvGraphicFramePr>
               <a:graphicFrameLocks xmlns:a="http://schemas.openxmlformats.org/drawingml/2006/main" noChangeAspect="1"/>
@@ -1959,7 +2020,7 @@
                   <pic:spPr>
                     <a:xfrm>
                       <a:off x="0" y="0"/>
-                      <a:ext cx="5483225" cy="5852160"/>
+                      <a:ext cx="5480050" cy="4966970"/>
                     </a:xfrm>
                     <a:prstGeom prst="rect">
                       <a:avLst/>
@@ -1971,6 +2032,7 @@
           </wp:inline>
         </w:drawing>
       </w:r>
+      <w:bookmarkEnd w:id="1"/>
     </w:p>
     <w:p>
       <w:pPr>

</xml_diff>